<commit_message>
docs: UseCaseDescription Extension 표현 수정
</commit_message>
<xml_diff>
--- a/use_case_descriptions/UseCaseDescriptions.docx
+++ b/use_case_descriptions/UseCaseDescriptions.docx
@@ -846,8 +846,7 @@
       <w:tr>
         <w:tc>
           <w:tcPr>
-            <w:tcW w:w="9016" w:type="dxa"/>
-            <w:gridSpan w:val="2"/>
+            <w:tcW w:w="4508" w:type="dxa"/>
           </w:tcPr>
           <w:p>
             <w:pPr>
@@ -856,30 +855,48 @@
               </w:rPr>
             </w:pPr>
             <w:r>
-              <w:t>Extensions</w:t>
-            </w:r>
-          </w:p>
-          <w:p>
-            <w:r>
-              <w:t xml:space="preserve">Step </w:t>
-            </w:r>
-            <w:r>
-              <w:rPr>
-                <w:rFonts w:hint="eastAsia"/>
-              </w:rPr>
-              <w:t>1</w:t>
-            </w:r>
-            <w:r>
-              <w:rPr>
-                <w:rFonts w:hint="eastAsia"/>
-              </w:rPr>
-              <w:t xml:space="preserve"> 후, 관리자가 </w:t>
-            </w:r>
-            <w:r>
-              <w:rPr>
-                <w:rFonts w:hint="eastAsia"/>
-              </w:rPr>
-              <w:t>대여소 삭제</w:t>
+              <w:rPr>
+                <w:rFonts w:hint="eastAsia"/>
+              </w:rPr>
+              <w:t>2. 대여소 삭제</w:t>
+            </w:r>
+          </w:p>
+        </w:tc>
+        <w:tc>
+          <w:tcPr>
+            <w:tcW w:w="4508" w:type="dxa"/>
+          </w:tcPr>
+          <w:p>
+            <w:pPr>
+              <w:rPr>
+                <w:rFonts w:hint="eastAsia"/>
+              </w:rPr>
+            </w:pPr>
+          </w:p>
+        </w:tc>
+      </w:tr>
+      <w:tr>
+        <w:tc>
+          <w:tcPr>
+            <w:tcW w:w="4508" w:type="dxa"/>
+          </w:tcPr>
+          <w:p/>
+        </w:tc>
+        <w:tc>
+          <w:tcPr>
+            <w:tcW w:w="4508" w:type="dxa"/>
+          </w:tcPr>
+          <w:p>
+            <w:pPr>
+              <w:rPr>
+                <w:rFonts w:hint="eastAsia"/>
+              </w:rPr>
+            </w:pPr>
+            <w:r>
+              <w:rPr>
+                <w:rFonts w:hint="eastAsia"/>
+              </w:rPr>
+              <w:t>3. 대여소 삭제 완료 메시지 출력</w:t>
             </w:r>
           </w:p>
         </w:tc>
@@ -887,11 +904,6 @@
     </w:tbl>
     <w:p/>
     <w:p>
-      <w:pPr>
-        <w:rPr>
-          <w:rFonts w:hint="eastAsia"/>
-        </w:rPr>
-      </w:pPr>
       <w:r>
         <w:rPr>
           <w:rFonts w:hint="eastAsia"/>
@@ -963,11 +975,6 @@
             <w:tcW w:w="4508" w:type="dxa"/>
           </w:tcPr>
           <w:p>
-            <w:pPr>
-              <w:rPr>
-                <w:rFonts w:hint="eastAsia"/>
-              </w:rPr>
-            </w:pPr>
             <w:r>
               <w:rPr>
                 <w:rFonts w:hint="eastAsia"/>
@@ -987,13 +994,7 @@
         </w:tc>
       </w:tr>
     </w:tbl>
-    <w:p>
-      <w:pPr>
-        <w:rPr>
-          <w:rFonts w:hint="eastAsia"/>
-        </w:rPr>
-      </w:pPr>
-    </w:p>
+    <w:p/>
     <w:sectPr>
       <w:headerReference w:type="default" r:id="rId7"/>
       <w:pgSz w:w="11906" w:h="16838"/>

</xml_diff>

<commit_message>
Added descriptions for the part 11-13
</commit_message>
<xml_diff>
--- a/use_case_descriptions/UseCaseDescriptions.docx
+++ b/use_case_descriptions/UseCaseDescriptions.docx
@@ -849,11 +849,6 @@
             <w:tcW w:w="4508" w:type="dxa"/>
           </w:tcPr>
           <w:p>
-            <w:pPr>
-              <w:rPr>
-                <w:rFonts w:hint="eastAsia"/>
-              </w:rPr>
-            </w:pPr>
             <w:r>
               <w:rPr>
                 <w:rFonts w:hint="eastAsia"/>
@@ -866,32 +861,21 @@
           <w:tcPr>
             <w:tcW w:w="4508" w:type="dxa"/>
           </w:tcPr>
-          <w:p>
-            <w:pPr>
-              <w:rPr>
-                <w:rFonts w:hint="eastAsia"/>
-              </w:rPr>
-            </w:pPr>
-          </w:p>
-        </w:tc>
-      </w:tr>
-      <w:tr>
-        <w:tc>
-          <w:tcPr>
-            <w:tcW w:w="4508" w:type="dxa"/>
-          </w:tcPr>
           <w:p/>
         </w:tc>
-        <w:tc>
-          <w:tcPr>
-            <w:tcW w:w="4508" w:type="dxa"/>
-          </w:tcPr>
-          <w:p>
-            <w:pPr>
-              <w:rPr>
-                <w:rFonts w:hint="eastAsia"/>
-              </w:rPr>
-            </w:pPr>
+      </w:tr>
+      <w:tr>
+        <w:tc>
+          <w:tcPr>
+            <w:tcW w:w="4508" w:type="dxa"/>
+          </w:tcPr>
+          <w:p/>
+        </w:tc>
+        <w:tc>
+          <w:tcPr>
+            <w:tcW w:w="4508" w:type="dxa"/>
+          </w:tcPr>
+          <w:p>
             <w:r>
               <w:rPr>
                 <w:rFonts w:hint="eastAsia"/>
@@ -995,6 +979,464 @@
       </w:tr>
     </w:tbl>
     <w:p/>
+    <w:p>
+      <w:r>
+        <w:rPr>
+          <w:rFonts w:hint="eastAsia"/>
+        </w:rPr>
+        <w:t>요금 조회</w:t>
+      </w:r>
+    </w:p>
+    <w:tbl>
+      <w:tblPr>
+        <w:tblStyle w:val="aa"/>
+        <w:tblpPr w:leftFromText="142" w:rightFromText="142" w:vertAnchor="text" w:horzAnchor="margin" w:tblpY="127"/>
+        <w:tblW w:w="0" w:type="auto"/>
+        <w:tblLook w:val="04A0" w:firstRow="1" w:lastRow="0" w:firstColumn="1" w:lastColumn="0" w:noHBand="0" w:noVBand="1"/>
+      </w:tblPr>
+      <w:tblGrid>
+        <w:gridCol w:w="4508"/>
+        <w:gridCol w:w="4508"/>
+      </w:tblGrid>
+      <w:tr>
+        <w:tc>
+          <w:tcPr>
+            <w:tcW w:w="4508" w:type="dxa"/>
+          </w:tcPr>
+          <w:p>
+            <w:pPr>
+              <w:rPr>
+                <w:b/>
+                <w:bCs/>
+              </w:rPr>
+            </w:pPr>
+            <w:r>
+              <w:rPr>
+                <w:rFonts w:hint="eastAsia"/>
+                <w:b/>
+                <w:bCs/>
+              </w:rPr>
+              <w:t>Actor action</w:t>
+            </w:r>
+          </w:p>
+        </w:tc>
+        <w:tc>
+          <w:tcPr>
+            <w:tcW w:w="4508" w:type="dxa"/>
+          </w:tcPr>
+          <w:p>
+            <w:pPr>
+              <w:rPr>
+                <w:b/>
+                <w:bCs/>
+              </w:rPr>
+            </w:pPr>
+            <w:r>
+              <w:rPr>
+                <w:rFonts w:hint="eastAsia"/>
+                <w:b/>
+                <w:bCs/>
+              </w:rPr>
+              <w:t>System Response</w:t>
+            </w:r>
+          </w:p>
+        </w:tc>
+      </w:tr>
+      <w:tr>
+        <w:tc>
+          <w:tcPr>
+            <w:tcW w:w="4508" w:type="dxa"/>
+          </w:tcPr>
+          <w:p/>
+        </w:tc>
+        <w:tc>
+          <w:tcPr>
+            <w:tcW w:w="4508" w:type="dxa"/>
+          </w:tcPr>
+          <w:p>
+            <w:pPr>
+              <w:pStyle w:val="a6"/>
+              <w:numPr>
+                <w:ilvl w:val="0"/>
+                <w:numId w:val="5"/>
+              </w:numPr>
+            </w:pPr>
+            <w:r>
+              <w:rPr>
+                <w:rFonts w:hint="eastAsia"/>
+              </w:rPr>
+              <w:t>대여 시간 및 요금을 출력</w:t>
+            </w:r>
+          </w:p>
+        </w:tc>
+      </w:tr>
+    </w:tbl>
+    <w:p/>
+    <w:p>
+      <w:r>
+        <w:rPr>
+          <w:rFonts w:hint="eastAsia"/>
+        </w:rPr>
+        <w:t>대여 기록 조회</w:t>
+      </w:r>
+    </w:p>
+    <w:tbl>
+      <w:tblPr>
+        <w:tblStyle w:val="aa"/>
+        <w:tblpPr w:leftFromText="142" w:rightFromText="142" w:vertAnchor="text" w:horzAnchor="margin" w:tblpY="127"/>
+        <w:tblW w:w="0" w:type="auto"/>
+        <w:tblLook w:val="04A0" w:firstRow="1" w:lastRow="0" w:firstColumn="1" w:lastColumn="0" w:noHBand="0" w:noVBand="1"/>
+      </w:tblPr>
+      <w:tblGrid>
+        <w:gridCol w:w="4508"/>
+        <w:gridCol w:w="4508"/>
+      </w:tblGrid>
+      <w:tr>
+        <w:tc>
+          <w:tcPr>
+            <w:tcW w:w="4508" w:type="dxa"/>
+          </w:tcPr>
+          <w:p>
+            <w:pPr>
+              <w:rPr>
+                <w:b/>
+                <w:bCs/>
+              </w:rPr>
+            </w:pPr>
+            <w:r>
+              <w:rPr>
+                <w:rFonts w:hint="eastAsia"/>
+                <w:b/>
+                <w:bCs/>
+              </w:rPr>
+              <w:t>Actor action</w:t>
+            </w:r>
+          </w:p>
+        </w:tc>
+        <w:tc>
+          <w:tcPr>
+            <w:tcW w:w="4508" w:type="dxa"/>
+          </w:tcPr>
+          <w:p>
+            <w:pPr>
+              <w:rPr>
+                <w:b/>
+                <w:bCs/>
+              </w:rPr>
+            </w:pPr>
+            <w:r>
+              <w:rPr>
+                <w:rFonts w:hint="eastAsia"/>
+                <w:b/>
+                <w:bCs/>
+              </w:rPr>
+              <w:t>System Response</w:t>
+            </w:r>
+          </w:p>
+        </w:tc>
+      </w:tr>
+      <w:tr>
+        <w:tc>
+          <w:tcPr>
+            <w:tcW w:w="4508" w:type="dxa"/>
+          </w:tcPr>
+          <w:p/>
+        </w:tc>
+        <w:tc>
+          <w:tcPr>
+            <w:tcW w:w="4508" w:type="dxa"/>
+          </w:tcPr>
+          <w:p>
+            <w:pPr>
+              <w:pStyle w:val="a6"/>
+              <w:numPr>
+                <w:ilvl w:val="0"/>
+                <w:numId w:val="3"/>
+              </w:numPr>
+            </w:pPr>
+            <w:r>
+              <w:rPr>
+                <w:rFonts w:hint="eastAsia"/>
+              </w:rPr>
+              <w:t>날짜별로 정렬된 과거 대여 기록을 출력</w:t>
+            </w:r>
+          </w:p>
+        </w:tc>
+      </w:tr>
+      <w:tr>
+        <w:tc>
+          <w:tcPr>
+            <w:tcW w:w="4508" w:type="dxa"/>
+          </w:tcPr>
+          <w:p>
+            <w:pPr>
+              <w:pStyle w:val="a6"/>
+              <w:numPr>
+                <w:ilvl w:val="0"/>
+                <w:numId w:val="3"/>
+              </w:numPr>
+            </w:pPr>
+            <w:r>
+              <w:rPr>
+                <w:rFonts w:hint="eastAsia"/>
+              </w:rPr>
+              <w:t>대여 기록을 선택</w:t>
+            </w:r>
+          </w:p>
+        </w:tc>
+        <w:tc>
+          <w:tcPr>
+            <w:tcW w:w="4508" w:type="dxa"/>
+          </w:tcPr>
+          <w:p>
+            <w:pPr>
+              <w:ind w:left="440"/>
+            </w:pPr>
+          </w:p>
+        </w:tc>
+      </w:tr>
+      <w:tr>
+        <w:tc>
+          <w:tcPr>
+            <w:tcW w:w="9016" w:type="dxa"/>
+            <w:gridSpan w:val="2"/>
+          </w:tcPr>
+          <w:p>
+            <w:r>
+              <w:rPr>
+                <w:rFonts w:hint="eastAsia"/>
+              </w:rPr>
+              <w:t>Extensions</w:t>
+            </w:r>
+          </w:p>
+          <w:p>
+            <w:r>
+              <w:rPr>
+                <w:rFonts w:hint="eastAsia"/>
+              </w:rPr>
+              <w:t xml:space="preserve">Step 1 후, 유저는 정렬 기준을 </w:t>
+            </w:r>
+            <w:r>
+              <w:t>‘</w:t>
+            </w:r>
+            <w:r>
+              <w:rPr>
+                <w:rFonts w:hint="eastAsia"/>
+              </w:rPr>
+              <w:t>날짜 별</w:t>
+            </w:r>
+            <w:r>
+              <w:t>’</w:t>
+            </w:r>
+            <w:r>
+              <w:rPr>
+                <w:rFonts w:hint="eastAsia"/>
+              </w:rPr>
+              <w:t xml:space="preserve">, 또는 </w:t>
+            </w:r>
+            <w:r>
+              <w:t>‘</w:t>
+            </w:r>
+            <w:r>
+              <w:rPr>
+                <w:rFonts w:hint="eastAsia"/>
+              </w:rPr>
+              <w:t>대여소 별</w:t>
+            </w:r>
+            <w:r>
+              <w:t>’</w:t>
+            </w:r>
+            <w:r>
+              <w:rPr>
+                <w:rFonts w:hint="eastAsia"/>
+              </w:rPr>
+              <w:t>로 변경할 수 있다.</w:t>
+            </w:r>
+          </w:p>
+          <w:p>
+            <w:r>
+              <w:rPr>
+                <w:rFonts w:hint="eastAsia"/>
+              </w:rPr>
+              <w:t>Step 2 후, 유저는 선택된 대여 기록을 삭제할 수 있다.</w:t>
+            </w:r>
+          </w:p>
+        </w:tc>
+      </w:tr>
+    </w:tbl>
+    <w:p>
+      <w:pPr>
+        <w:widowControl/>
+        <w:wordWrap/>
+        <w:autoSpaceDE/>
+        <w:autoSpaceDN/>
+      </w:pPr>
+      <w:r>
+        <w:rPr>
+          <w:rFonts w:hint="eastAsia"/>
+        </w:rPr>
+        <w:t>대여 정보 조회</w:t>
+      </w:r>
+    </w:p>
+    <w:tbl>
+      <w:tblPr>
+        <w:tblStyle w:val="aa"/>
+        <w:tblpPr w:leftFromText="142" w:rightFromText="142" w:vertAnchor="text" w:horzAnchor="margin" w:tblpY="127"/>
+        <w:tblW w:w="0" w:type="auto"/>
+        <w:tblLook w:val="04A0" w:firstRow="1" w:lastRow="0" w:firstColumn="1" w:lastColumn="0" w:noHBand="0" w:noVBand="1"/>
+      </w:tblPr>
+      <w:tblGrid>
+        <w:gridCol w:w="4508"/>
+        <w:gridCol w:w="4508"/>
+      </w:tblGrid>
+      <w:tr>
+        <w:tc>
+          <w:tcPr>
+            <w:tcW w:w="4508" w:type="dxa"/>
+          </w:tcPr>
+          <w:p>
+            <w:pPr>
+              <w:rPr>
+                <w:b/>
+                <w:bCs/>
+              </w:rPr>
+            </w:pPr>
+            <w:r>
+              <w:rPr>
+                <w:rFonts w:hint="eastAsia"/>
+                <w:b/>
+                <w:bCs/>
+              </w:rPr>
+              <w:t>Actor action</w:t>
+            </w:r>
+          </w:p>
+        </w:tc>
+        <w:tc>
+          <w:tcPr>
+            <w:tcW w:w="4508" w:type="dxa"/>
+          </w:tcPr>
+          <w:p>
+            <w:pPr>
+              <w:rPr>
+                <w:b/>
+                <w:bCs/>
+              </w:rPr>
+            </w:pPr>
+            <w:r>
+              <w:rPr>
+                <w:rFonts w:hint="eastAsia"/>
+                <w:b/>
+                <w:bCs/>
+              </w:rPr>
+              <w:t>System Response</w:t>
+            </w:r>
+          </w:p>
+        </w:tc>
+      </w:tr>
+      <w:tr>
+        <w:tc>
+          <w:tcPr>
+            <w:tcW w:w="4508" w:type="dxa"/>
+          </w:tcPr>
+          <w:p/>
+        </w:tc>
+        <w:tc>
+          <w:tcPr>
+            <w:tcW w:w="4508" w:type="dxa"/>
+          </w:tcPr>
+          <w:p>
+            <w:pPr>
+              <w:pStyle w:val="a6"/>
+              <w:numPr>
+                <w:ilvl w:val="0"/>
+                <w:numId w:val="4"/>
+              </w:numPr>
+            </w:pPr>
+            <w:r>
+              <w:rPr>
+                <w:rFonts w:hint="eastAsia"/>
+              </w:rPr>
+              <w:t>자전거 대여 정보를 최근 순으로 출력</w:t>
+            </w:r>
+          </w:p>
+        </w:tc>
+      </w:tr>
+      <w:tr>
+        <w:tc>
+          <w:tcPr>
+            <w:tcW w:w="9016" w:type="dxa"/>
+            <w:gridSpan w:val="2"/>
+          </w:tcPr>
+          <w:p>
+            <w:r>
+              <w:rPr>
+                <w:rFonts w:hint="eastAsia"/>
+              </w:rPr>
+              <w:t>Extensions</w:t>
+            </w:r>
+          </w:p>
+          <w:p>
+            <w:r>
+              <w:rPr>
+                <w:rFonts w:hint="eastAsia"/>
+              </w:rPr>
+              <w:t xml:space="preserve">Step 1 후, 관리자는 정렬 기준을 </w:t>
+            </w:r>
+            <w:r>
+              <w:t>‘</w:t>
+            </w:r>
+            <w:r>
+              <w:rPr>
+                <w:rFonts w:hint="eastAsia"/>
+              </w:rPr>
+              <w:t>최근 순</w:t>
+            </w:r>
+            <w:r>
+              <w:t>’</w:t>
+            </w:r>
+            <w:r>
+              <w:rPr>
+                <w:rFonts w:hint="eastAsia"/>
+              </w:rPr>
+              <w:t xml:space="preserve">, 또는 </w:t>
+            </w:r>
+            <w:r>
+              <w:t>‘</w:t>
+            </w:r>
+            <w:r>
+              <w:rPr>
+                <w:rFonts w:hint="eastAsia"/>
+              </w:rPr>
+              <w:t>지역 별</w:t>
+            </w:r>
+            <w:r>
+              <w:t>’</w:t>
+            </w:r>
+            <w:r>
+              <w:rPr>
+                <w:rFonts w:hint="eastAsia"/>
+              </w:rPr>
+              <w:t>로 변경할 수 있다.</w:t>
+            </w:r>
+          </w:p>
+          <w:p>
+            <w:r>
+              <w:rPr>
+                <w:rFonts w:hint="eastAsia"/>
+              </w:rPr>
+              <w:t>Step 1 후, 관리자는 기간 (1주일, 1개월, 1년) 단위로 금액 및 대여 횟수를 조회할 수 있다.</w:t>
+            </w:r>
+          </w:p>
+        </w:tc>
+      </w:tr>
+    </w:tbl>
+    <w:p>
+      <w:pPr>
+        <w:rPr>
+          <w:rFonts w:hint="eastAsia"/>
+        </w:rPr>
+      </w:pPr>
+    </w:p>
     <w:sectPr>
       <w:headerReference w:type="default" r:id="rId7"/>
       <w:pgSz w:w="11906" w:h="16838"/>
@@ -1074,6 +1516,184 @@
 <file path=word/numbering.xml><?xml version="1.0" encoding="utf-8"?>
 <w:numbering xmlns:wpc="http://schemas.microsoft.com/office/word/2010/wordprocessingCanvas" xmlns:cx="http://schemas.microsoft.com/office/drawing/2014/chartex" xmlns:cx1="http://schemas.microsoft.com/office/drawing/2015/9/8/chartex" xmlns:cx2="http://schemas.microsoft.com/office/drawing/2015/10/21/chartex" xmlns:cx3="http://schemas.microsoft.com/office/drawing/2016/5/9/chartex" xmlns:cx4="http://schemas.microsoft.com/office/drawing/2016/5/10/chartex" xmlns:cx5="http://schemas.microsoft.com/office/drawing/2016/5/11/chartex" xmlns:cx6="http://schemas.microsoft.com/office/drawing/2016/5/12/chartex" xmlns:cx7="http://schemas.microsoft.com/office/drawing/2016/5/13/chartex" xmlns:cx8="http://schemas.microsoft.com/office/drawing/2016/5/14/chartex" xmlns:mc="http://schemas.openxmlformats.org/markup-compatibility/2006" xmlns:aink="http://schemas.microsoft.com/office/drawing/2016/ink" xmlns:am3d="http://schemas.microsoft.com/office/drawing/2017/model3d" xmlns:o="urn:schemas-microsoft-com:office:office" xmlns:oel="http://schemas.microsoft.com/office/2019/extlst" xmlns:r="http://schemas.openxmlformats.org/officeDocument/2006/relationships" xmlns:m="http://schemas.openxmlformats.org/officeDocument/2006/math" xmlns:v="urn:schemas-microsoft-com:vml" xmlns:wp14="http://schemas.microsoft.com/office/word/2010/wordprocessingDrawing" xmlns:wp="http://schemas.openxmlformats.org/drawingml/2006/wordprocessingDrawing" xmlns:w10="urn:schemas-microsoft-com:office:word" xmlns:w="http://schemas.openxmlformats.org/wordprocessingml/2006/main" xmlns:w14="http://schemas.microsoft.com/office/word/2010/wordml" xmlns:w15="http://schemas.microsoft.com/office/word/2012/wordml" xmlns:w16cex="http://schemas.microsoft.com/office/word/2018/wordml/cex" xmlns:w16cid="http://schemas.microsoft.com/office/word/2016/wordml/cid" xmlns:w16="http://schemas.microsoft.com/office/word/2018/wordml" xmlns:w16du="http://schemas.microsoft.com/office/word/2023/wordml/word16du" xmlns:w16sdtdh="http://schemas.microsoft.com/office/word/2020/wordml/sdtdatahash" xmlns:w16sdtfl="http://schemas.microsoft.com/office/word/2024/wordml/sdtformatlock" xmlns:w16se="http://schemas.microsoft.com/office/word/2015/wordml/symex" xmlns:wpg="http://schemas.microsoft.com/office/word/2010/wordprocessingGroup" xmlns:wpi="http://schemas.microsoft.com/office/word/2010/wordprocessingInk" xmlns:wne="http://schemas.microsoft.com/office/word/2006/wordml" xmlns:wps="http://schemas.microsoft.com/office/word/2010/wordprocessingShape" mc:Ignorable="w14 w15 w16se w16cid w16 w16cex w16sdtdh w16sdtfl w16du wp14">
   <w:abstractNum w:abstractNumId="0" w15:restartNumberingAfterBreak="0">
+    <w:nsid w:val="021B65F5"/>
+    <w:multiLevelType w:val="hybridMultilevel"/>
+    <w:tmpl w:val="A5042BEA"/>
+    <w:lvl w:ilvl="0" w:tplc="FFFFFFFF">
+      <w:start w:val="1"/>
+      <w:numFmt w:val="decimal"/>
+      <w:lvlText w:val="%1."/>
+      <w:lvlJc w:val="left"/>
+      <w:pPr>
+        <w:ind w:left="800" w:hanging="360"/>
+      </w:pPr>
+      <w:rPr>
+        <w:rFonts w:hint="default"/>
+      </w:rPr>
+    </w:lvl>
+    <w:lvl w:ilvl="1" w:tplc="FFFFFFFF" w:tentative="1">
+      <w:start w:val="1"/>
+      <w:numFmt w:val="upperLetter"/>
+      <w:lvlText w:val="%2."/>
+      <w:lvlJc w:val="left"/>
+      <w:pPr>
+        <w:ind w:left="1320" w:hanging="440"/>
+      </w:pPr>
+    </w:lvl>
+    <w:lvl w:ilvl="2" w:tplc="FFFFFFFF" w:tentative="1">
+      <w:start w:val="1"/>
+      <w:numFmt w:val="lowerRoman"/>
+      <w:lvlText w:val="%3."/>
+      <w:lvlJc w:val="right"/>
+      <w:pPr>
+        <w:ind w:left="1760" w:hanging="440"/>
+      </w:pPr>
+    </w:lvl>
+    <w:lvl w:ilvl="3" w:tplc="FFFFFFFF" w:tentative="1">
+      <w:start w:val="1"/>
+      <w:numFmt w:val="decimal"/>
+      <w:lvlText w:val="%4."/>
+      <w:lvlJc w:val="left"/>
+      <w:pPr>
+        <w:ind w:left="2200" w:hanging="440"/>
+      </w:pPr>
+    </w:lvl>
+    <w:lvl w:ilvl="4" w:tplc="FFFFFFFF" w:tentative="1">
+      <w:start w:val="1"/>
+      <w:numFmt w:val="upperLetter"/>
+      <w:lvlText w:val="%5."/>
+      <w:lvlJc w:val="left"/>
+      <w:pPr>
+        <w:ind w:left="2640" w:hanging="440"/>
+      </w:pPr>
+    </w:lvl>
+    <w:lvl w:ilvl="5" w:tplc="FFFFFFFF" w:tentative="1">
+      <w:start w:val="1"/>
+      <w:numFmt w:val="lowerRoman"/>
+      <w:lvlText w:val="%6."/>
+      <w:lvlJc w:val="right"/>
+      <w:pPr>
+        <w:ind w:left="3080" w:hanging="440"/>
+      </w:pPr>
+    </w:lvl>
+    <w:lvl w:ilvl="6" w:tplc="FFFFFFFF" w:tentative="1">
+      <w:start w:val="1"/>
+      <w:numFmt w:val="decimal"/>
+      <w:lvlText w:val="%7."/>
+      <w:lvlJc w:val="left"/>
+      <w:pPr>
+        <w:ind w:left="3520" w:hanging="440"/>
+      </w:pPr>
+    </w:lvl>
+    <w:lvl w:ilvl="7" w:tplc="FFFFFFFF" w:tentative="1">
+      <w:start w:val="1"/>
+      <w:numFmt w:val="upperLetter"/>
+      <w:lvlText w:val="%8."/>
+      <w:lvlJc w:val="left"/>
+      <w:pPr>
+        <w:ind w:left="3960" w:hanging="440"/>
+      </w:pPr>
+    </w:lvl>
+    <w:lvl w:ilvl="8" w:tplc="FFFFFFFF" w:tentative="1">
+      <w:start w:val="1"/>
+      <w:numFmt w:val="lowerRoman"/>
+      <w:lvlText w:val="%9."/>
+      <w:lvlJc w:val="right"/>
+      <w:pPr>
+        <w:ind w:left="4400" w:hanging="440"/>
+      </w:pPr>
+    </w:lvl>
+  </w:abstractNum>
+  <w:abstractNum w:abstractNumId="1" w15:restartNumberingAfterBreak="0">
+    <w:nsid w:val="02E41A01"/>
+    <w:multiLevelType w:val="hybridMultilevel"/>
+    <w:tmpl w:val="A5042BEA"/>
+    <w:lvl w:ilvl="0" w:tplc="FFFFFFFF">
+      <w:start w:val="1"/>
+      <w:numFmt w:val="decimal"/>
+      <w:lvlText w:val="%1."/>
+      <w:lvlJc w:val="left"/>
+      <w:pPr>
+        <w:ind w:left="800" w:hanging="360"/>
+      </w:pPr>
+      <w:rPr>
+        <w:rFonts w:hint="default"/>
+      </w:rPr>
+    </w:lvl>
+    <w:lvl w:ilvl="1" w:tplc="FFFFFFFF" w:tentative="1">
+      <w:start w:val="1"/>
+      <w:numFmt w:val="upperLetter"/>
+      <w:lvlText w:val="%2."/>
+      <w:lvlJc w:val="left"/>
+      <w:pPr>
+        <w:ind w:left="1320" w:hanging="440"/>
+      </w:pPr>
+    </w:lvl>
+    <w:lvl w:ilvl="2" w:tplc="FFFFFFFF" w:tentative="1">
+      <w:start w:val="1"/>
+      <w:numFmt w:val="lowerRoman"/>
+      <w:lvlText w:val="%3."/>
+      <w:lvlJc w:val="right"/>
+      <w:pPr>
+        <w:ind w:left="1760" w:hanging="440"/>
+      </w:pPr>
+    </w:lvl>
+    <w:lvl w:ilvl="3" w:tplc="FFFFFFFF" w:tentative="1">
+      <w:start w:val="1"/>
+      <w:numFmt w:val="decimal"/>
+      <w:lvlText w:val="%4."/>
+      <w:lvlJc w:val="left"/>
+      <w:pPr>
+        <w:ind w:left="2200" w:hanging="440"/>
+      </w:pPr>
+    </w:lvl>
+    <w:lvl w:ilvl="4" w:tplc="FFFFFFFF" w:tentative="1">
+      <w:start w:val="1"/>
+      <w:numFmt w:val="upperLetter"/>
+      <w:lvlText w:val="%5."/>
+      <w:lvlJc w:val="left"/>
+      <w:pPr>
+        <w:ind w:left="2640" w:hanging="440"/>
+      </w:pPr>
+    </w:lvl>
+    <w:lvl w:ilvl="5" w:tplc="FFFFFFFF" w:tentative="1">
+      <w:start w:val="1"/>
+      <w:numFmt w:val="lowerRoman"/>
+      <w:lvlText w:val="%6."/>
+      <w:lvlJc w:val="right"/>
+      <w:pPr>
+        <w:ind w:left="3080" w:hanging="440"/>
+      </w:pPr>
+    </w:lvl>
+    <w:lvl w:ilvl="6" w:tplc="FFFFFFFF" w:tentative="1">
+      <w:start w:val="1"/>
+      <w:numFmt w:val="decimal"/>
+      <w:lvlText w:val="%7."/>
+      <w:lvlJc w:val="left"/>
+      <w:pPr>
+        <w:ind w:left="3520" w:hanging="440"/>
+      </w:pPr>
+    </w:lvl>
+    <w:lvl w:ilvl="7" w:tplc="FFFFFFFF" w:tentative="1">
+      <w:start w:val="1"/>
+      <w:numFmt w:val="upperLetter"/>
+      <w:lvlText w:val="%8."/>
+      <w:lvlJc w:val="left"/>
+      <w:pPr>
+        <w:ind w:left="3960" w:hanging="440"/>
+      </w:pPr>
+    </w:lvl>
+    <w:lvl w:ilvl="8" w:tplc="FFFFFFFF" w:tentative="1">
+      <w:start w:val="1"/>
+      <w:numFmt w:val="lowerRoman"/>
+      <w:lvlText w:val="%9."/>
+      <w:lvlJc w:val="right"/>
+      <w:pPr>
+        <w:ind w:left="4400" w:hanging="440"/>
+      </w:pPr>
+    </w:lvl>
+  </w:abstractNum>
+  <w:abstractNum w:abstractNumId="2" w15:restartNumberingAfterBreak="0">
     <w:nsid w:val="3B7A7B6C"/>
     <w:multiLevelType w:val="hybridMultilevel"/>
     <w:tmpl w:val="6262DF20"/>
@@ -1162,7 +1782,96 @@
       </w:pPr>
     </w:lvl>
   </w:abstractNum>
-  <w:abstractNum w:abstractNumId="1" w15:restartNumberingAfterBreak="0">
+  <w:abstractNum w:abstractNumId="3" w15:restartNumberingAfterBreak="0">
+    <w:nsid w:val="7AE45D52"/>
+    <w:multiLevelType w:val="hybridMultilevel"/>
+    <w:tmpl w:val="FB32778A"/>
+    <w:lvl w:ilvl="0" w:tplc="070A6EB2">
+      <w:start w:val="1"/>
+      <w:numFmt w:val="decimal"/>
+      <w:lvlText w:val="%1."/>
+      <w:lvlJc w:val="left"/>
+      <w:pPr>
+        <w:ind w:left="800" w:hanging="360"/>
+      </w:pPr>
+      <w:rPr>
+        <w:rFonts w:hint="default"/>
+      </w:rPr>
+    </w:lvl>
+    <w:lvl w:ilvl="1" w:tplc="04090019" w:tentative="1">
+      <w:start w:val="1"/>
+      <w:numFmt w:val="upperLetter"/>
+      <w:lvlText w:val="%2."/>
+      <w:lvlJc w:val="left"/>
+      <w:pPr>
+        <w:ind w:left="1320" w:hanging="440"/>
+      </w:pPr>
+    </w:lvl>
+    <w:lvl w:ilvl="2" w:tplc="0409001B" w:tentative="1">
+      <w:start w:val="1"/>
+      <w:numFmt w:val="lowerRoman"/>
+      <w:lvlText w:val="%3."/>
+      <w:lvlJc w:val="right"/>
+      <w:pPr>
+        <w:ind w:left="1760" w:hanging="440"/>
+      </w:pPr>
+    </w:lvl>
+    <w:lvl w:ilvl="3" w:tplc="0409000F" w:tentative="1">
+      <w:start w:val="1"/>
+      <w:numFmt w:val="decimal"/>
+      <w:lvlText w:val="%4."/>
+      <w:lvlJc w:val="left"/>
+      <w:pPr>
+        <w:ind w:left="2200" w:hanging="440"/>
+      </w:pPr>
+    </w:lvl>
+    <w:lvl w:ilvl="4" w:tplc="04090019" w:tentative="1">
+      <w:start w:val="1"/>
+      <w:numFmt w:val="upperLetter"/>
+      <w:lvlText w:val="%5."/>
+      <w:lvlJc w:val="left"/>
+      <w:pPr>
+        <w:ind w:left="2640" w:hanging="440"/>
+      </w:pPr>
+    </w:lvl>
+    <w:lvl w:ilvl="5" w:tplc="0409001B" w:tentative="1">
+      <w:start w:val="1"/>
+      <w:numFmt w:val="lowerRoman"/>
+      <w:lvlText w:val="%6."/>
+      <w:lvlJc w:val="right"/>
+      <w:pPr>
+        <w:ind w:left="3080" w:hanging="440"/>
+      </w:pPr>
+    </w:lvl>
+    <w:lvl w:ilvl="6" w:tplc="0409000F" w:tentative="1">
+      <w:start w:val="1"/>
+      <w:numFmt w:val="decimal"/>
+      <w:lvlText w:val="%7."/>
+      <w:lvlJc w:val="left"/>
+      <w:pPr>
+        <w:ind w:left="3520" w:hanging="440"/>
+      </w:pPr>
+    </w:lvl>
+    <w:lvl w:ilvl="7" w:tplc="04090019" w:tentative="1">
+      <w:start w:val="1"/>
+      <w:numFmt w:val="upperLetter"/>
+      <w:lvlText w:val="%8."/>
+      <w:lvlJc w:val="left"/>
+      <w:pPr>
+        <w:ind w:left="3960" w:hanging="440"/>
+      </w:pPr>
+    </w:lvl>
+    <w:lvl w:ilvl="8" w:tplc="0409001B" w:tentative="1">
+      <w:start w:val="1"/>
+      <w:numFmt w:val="lowerRoman"/>
+      <w:lvlText w:val="%9."/>
+      <w:lvlJc w:val="right"/>
+      <w:pPr>
+        <w:ind w:left="4400" w:hanging="440"/>
+      </w:pPr>
+    </w:lvl>
+  </w:abstractNum>
+  <w:abstractNum w:abstractNumId="4" w15:restartNumberingAfterBreak="0">
     <w:nsid w:val="7C2F67B6"/>
     <w:multiLevelType w:val="hybridMultilevel"/>
     <w:tmpl w:val="1C8EEAF6"/>
@@ -1252,10 +1961,19 @@
     </w:lvl>
   </w:abstractNum>
   <w:num w:numId="1" w16cid:durableId="1464081835">
+    <w:abstractNumId w:val="4"/>
+  </w:num>
+  <w:num w:numId="2" w16cid:durableId="1096368321">
+    <w:abstractNumId w:val="2"/>
+  </w:num>
+  <w:num w:numId="3" w16cid:durableId="996344502">
+    <w:abstractNumId w:val="0"/>
+  </w:num>
+  <w:num w:numId="4" w16cid:durableId="1057817663">
     <w:abstractNumId w:val="1"/>
   </w:num>
-  <w:num w:numId="2" w16cid:durableId="1096368321">
-    <w:abstractNumId w:val="0"/>
+  <w:num w:numId="5" w16cid:durableId="1435251181">
+    <w:abstractNumId w:val="3"/>
   </w:num>
 </w:numbering>
 </file>

</xml_diff>